<commit_message>
Fri 03 Jan 2025 12:19:40 PM IST
</commit_message>
<xml_diff>
--- a/frappe installation.docx
+++ b/frappe installation.docx
@@ -31,7 +31,7 @@
         <w:pStyle w:val="TextBody"/>
         <w:numPr>
           <w:ilvl w:val="0"/>
-          <w:numId w:val="2"/>
+          <w:numId w:val="1"/>
         </w:numPr>
         <w:bidi w:val="0"/>
         <w:jc w:val="left"/>
@@ -77,7 +77,7 @@
         <w:pStyle w:val="TextBody"/>
         <w:numPr>
           <w:ilvl w:val="1"/>
-          <w:numId w:val="2"/>
+          <w:numId w:val="1"/>
         </w:numPr>
         <w:bidi w:val="0"/>
         <w:jc w:val="left"/>
@@ -95,7 +95,7 @@
         <w:pStyle w:val="TextBody"/>
         <w:numPr>
           <w:ilvl w:val="1"/>
-          <w:numId w:val="2"/>
+          <w:numId w:val="1"/>
         </w:numPr>
         <w:bidi w:val="0"/>
         <w:jc w:val="left"/>
@@ -166,25 +166,25 @@
         <w:pStyle w:val="TextBody"/>
         <w:numPr>
           <w:ilvl w:val="0"/>
+          <w:numId w:val="1"/>
+        </w:numPr>
+        <w:bidi w:val="0"/>
+        <w:jc w:val="left"/>
+        <w:rPr/>
+      </w:pPr>
+      <w:r>
+        <w:rPr>
+          <w:rStyle w:val="StrongEmphasis"/>
+        </w:rPr>
+        <w:t>Install MariaDB</w:t>
+      </w:r>
+    </w:p>
+    <w:p>
+      <w:pPr>
+        <w:pStyle w:val="PreformattedText"/>
+        <w:numPr>
+          <w:ilvl w:val="1"/>
           <w:numId w:val="2"/>
-        </w:numPr>
-        <w:bidi w:val="0"/>
-        <w:jc w:val="left"/>
-        <w:rPr/>
-      </w:pPr>
-      <w:r>
-        <w:rPr>
-          <w:rStyle w:val="StrongEmphasis"/>
-        </w:rPr>
-        <w:t>Install MariaDB</w:t>
-      </w:r>
-    </w:p>
-    <w:p>
-      <w:pPr>
-        <w:pStyle w:val="PreformattedText"/>
-        <w:numPr>
-          <w:ilvl w:val="1"/>
-          <w:numId w:val="3"/>
         </w:numPr>
         <w:bidi w:val="0"/>
         <w:jc w:val="left"/>
@@ -204,7 +204,7 @@
         <w:pStyle w:val="TextBody"/>
         <w:numPr>
           <w:ilvl w:val="1"/>
-          <w:numId w:val="2"/>
+          <w:numId w:val="1"/>
         </w:numPr>
         <w:bidi w:val="0"/>
         <w:jc w:val="left"/>
@@ -275,7 +275,7 @@
         <w:pStyle w:val="TextBody"/>
         <w:numPr>
           <w:ilvl w:val="1"/>
-          <w:numId w:val="2"/>
+          <w:numId w:val="1"/>
         </w:numPr>
         <w:bidi w:val="0"/>
         <w:jc w:val="left"/>
@@ -291,7 +291,7 @@
         <w:pStyle w:val="TextBody"/>
         <w:numPr>
           <w:ilvl w:val="1"/>
-          <w:numId w:val="2"/>
+          <w:numId w:val="1"/>
         </w:numPr>
         <w:bidi w:val="0"/>
         <w:jc w:val="left"/>
@@ -307,7 +307,7 @@
         <w:pStyle w:val="TextBody"/>
         <w:numPr>
           <w:ilvl w:val="1"/>
-          <w:numId w:val="2"/>
+          <w:numId w:val="1"/>
         </w:numPr>
         <w:bidi w:val="0"/>
         <w:jc w:val="left"/>
@@ -323,7 +323,7 @@
         <w:pStyle w:val="TextBody"/>
         <w:numPr>
           <w:ilvl w:val="1"/>
-          <w:numId w:val="2"/>
+          <w:numId w:val="1"/>
         </w:numPr>
         <w:bidi w:val="0"/>
         <w:jc w:val="left"/>
@@ -338,7 +338,7 @@
         <w:pStyle w:val="PreformattedText"/>
         <w:numPr>
           <w:ilvl w:val="0"/>
-          <w:numId w:val="2"/>
+          <w:numId w:val="1"/>
         </w:numPr>
         <w:bidi w:val="0"/>
         <w:jc w:val="left"/>
@@ -356,7 +356,7 @@
         <w:pStyle w:val="PreformattedText"/>
         <w:numPr>
           <w:ilvl w:val="1"/>
-          <w:numId w:val="2"/>
+          <w:numId w:val="1"/>
         </w:numPr>
         <w:bidi w:val="0"/>
         <w:jc w:val="left"/>
@@ -374,7 +374,7 @@
         <w:pStyle w:val="PreformattedText"/>
         <w:numPr>
           <w:ilvl w:val="1"/>
-          <w:numId w:val="2"/>
+          <w:numId w:val="1"/>
         </w:numPr>
         <w:bidi w:val="0"/>
         <w:jc w:val="left"/>
@@ -392,7 +392,7 @@
         <w:pStyle w:val="PreformattedText"/>
         <w:numPr>
           <w:ilvl w:val="1"/>
-          <w:numId w:val="2"/>
+          <w:numId w:val="1"/>
         </w:numPr>
         <w:bidi w:val="0"/>
         <w:jc w:val="left"/>
@@ -468,7 +468,7 @@
         <w:pStyle w:val="PreformattedText"/>
         <w:numPr>
           <w:ilvl w:val="1"/>
-          <w:numId w:val="4"/>
+          <w:numId w:val="3"/>
         </w:numPr>
         <w:bidi w:val="0"/>
         <w:jc w:val="left"/>
@@ -486,7 +486,7 @@
         <w:pStyle w:val="PreformattedText"/>
         <w:numPr>
           <w:ilvl w:val="1"/>
-          <w:numId w:val="4"/>
+          <w:numId w:val="3"/>
         </w:numPr>
         <w:bidi w:val="0"/>
         <w:jc w:val="left"/>
@@ -504,7 +504,7 @@
         <w:pStyle w:val="PreformattedText"/>
         <w:numPr>
           <w:ilvl w:val="1"/>
-          <w:numId w:val="4"/>
+          <w:numId w:val="3"/>
         </w:numPr>
         <w:bidi w:val="0"/>
         <w:jc w:val="left"/>
@@ -575,7 +575,7 @@
         <w:pStyle w:val="PreformattedText"/>
         <w:numPr>
           <w:ilvl w:val="0"/>
-          <w:numId w:val="2"/>
+          <w:numId w:val="1"/>
         </w:numPr>
         <w:bidi w:val="0"/>
         <w:jc w:val="left"/>
@@ -593,29 +593,17 @@
         <w:pStyle w:val="PreformattedText"/>
         <w:numPr>
           <w:ilvl w:val="1"/>
-          <w:numId w:val="2"/>
-        </w:numPr>
-        <w:bidi w:val="0"/>
-        <w:jc w:val="left"/>
-        <w:rPr/>
-      </w:pPr>
-      <w:r>
-        <w:rPr>
-          <w:rStyle w:val="SourceText"/>
-        </w:rPr>
-        <w:t xml:space="preserve">type </w:t>
-      </w:r>
-      <w:r>
-        <w:rPr>
-          <w:rStyle w:val="SourceText"/>
-        </w:rPr>
-        <w:t xml:space="preserve">nano /etc/mysql/my.cnf </w:t>
-      </w:r>
-      <w:r>
-        <w:rPr>
-          <w:rStyle w:val="SourceText"/>
-        </w:rPr>
-        <w:t>or edit in filexplorer</w:t>
+          <w:numId w:val="1"/>
+        </w:numPr>
+        <w:bidi w:val="0"/>
+        <w:jc w:val="left"/>
+        <w:rPr/>
+      </w:pPr>
+      <w:r>
+        <w:rPr>
+          <w:rStyle w:val="SourceText"/>
+        </w:rPr>
+        <w:t>type nano /etc/mysql/my.cnf or edit in filexplorer</w:t>
       </w:r>
     </w:p>
     <w:p>
@@ -623,7 +611,7 @@
         <w:pStyle w:val="PreformattedText"/>
         <w:numPr>
           <w:ilvl w:val="1"/>
-          <w:numId w:val="2"/>
+          <w:numId w:val="1"/>
         </w:numPr>
         <w:bidi w:val="0"/>
         <w:jc w:val="left"/>
@@ -714,7 +702,7 @@
         <w:pStyle w:val="PreformattedText"/>
         <w:numPr>
           <w:ilvl w:val="1"/>
-          <w:numId w:val="2"/>
+          <w:numId w:val="1"/>
         </w:numPr>
         <w:bidi w:val="0"/>
         <w:jc w:val="left"/>
@@ -738,7 +726,7 @@
         <w:pStyle w:val="PreformattedText"/>
         <w:numPr>
           <w:ilvl w:val="0"/>
-          <w:numId w:val="2"/>
+          <w:numId w:val="1"/>
         </w:numPr>
         <w:bidi w:val="0"/>
         <w:jc w:val="left"/>
@@ -756,7 +744,7 @@
         <w:pStyle w:val="PreformattedText"/>
         <w:numPr>
           <w:ilvl w:val="1"/>
-          <w:numId w:val="2"/>
+          <w:numId w:val="1"/>
         </w:numPr>
         <w:bidi w:val="0"/>
         <w:jc w:val="left"/>
@@ -827,7 +815,7 @@
         <w:pStyle w:val="PreformattedText"/>
         <w:numPr>
           <w:ilvl w:val="1"/>
-          <w:numId w:val="2"/>
+          <w:numId w:val="1"/>
         </w:numPr>
         <w:bidi w:val="0"/>
         <w:jc w:val="left"/>
@@ -845,7 +833,7 @@
         <w:pStyle w:val="PreformattedText"/>
         <w:numPr>
           <w:ilvl w:val="0"/>
-          <w:numId w:val="2"/>
+          <w:numId w:val="1"/>
         </w:numPr>
         <w:bidi w:val="0"/>
         <w:jc w:val="left"/>
@@ -916,7 +904,7 @@
         <w:pStyle w:val="PreformattedText"/>
         <w:numPr>
           <w:ilvl w:val="1"/>
-          <w:numId w:val="2"/>
+          <w:numId w:val="1"/>
         </w:numPr>
         <w:bidi w:val="0"/>
         <w:jc w:val="left"/>
@@ -934,7 +922,7 @@
         <w:pStyle w:val="Normal"/>
         <w:numPr>
           <w:ilvl w:val="1"/>
-          <w:numId w:val="2"/>
+          <w:numId w:val="1"/>
         </w:numPr>
         <w:bidi w:val="0"/>
         <w:jc w:val="left"/>
@@ -949,141 +937,396 @@
     </w:p>
     <w:p>
       <w:pPr>
-        <w:pStyle w:val="PreformattedText"/>
-        <w:numPr>
-          <w:ilvl w:val="1"/>
-          <w:numId w:val="2"/>
-        </w:numPr>
-        <w:bidi w:val="0"/>
-        <w:jc w:val="left"/>
-        <w:rPr>
-          <w:rStyle w:val="SourceText"/>
-        </w:rPr>
-      </w:pPr>
-      <w:r>
-        <w:rPr/>
-      </w:r>
-    </w:p>
-    <w:p>
-      <w:pPr>
-        <w:pStyle w:val="PreformattedText"/>
-        <w:numPr>
-          <w:ilvl w:val="1"/>
-          <w:numId w:val="2"/>
-        </w:numPr>
-        <w:bidi w:val="0"/>
-        <w:jc w:val="left"/>
-        <w:rPr>
-          <w:rStyle w:val="SourceText"/>
-        </w:rPr>
-      </w:pPr>
-      <w:r>
-        <w:rPr/>
-      </w:r>
-    </w:p>
-    <w:p>
-      <w:pPr>
-        <w:pStyle w:val="PreformattedText"/>
-        <w:bidi w:val="0"/>
-        <w:jc w:val="left"/>
-        <w:rPr>
-          <w:rStyle w:val="SourceText"/>
-        </w:rPr>
-      </w:pPr>
-      <w:r>
-        <w:rPr/>
-      </w:r>
-    </w:p>
-    <w:p>
-      <w:pPr>
-        <w:pStyle w:val="PreformattedText"/>
+        <w:pStyle w:val="Normal"/>
+        <w:numPr>
+          <w:ilvl w:val="1"/>
+          <w:numId w:val="1"/>
+        </w:numPr>
+        <w:bidi w:val="0"/>
+        <w:jc w:val="left"/>
+        <w:rPr/>
+      </w:pPr>
+      <w:r>
+        <w:drawing>
+          <wp:anchor behindDoc="0" distT="0" distB="0" distL="0" distR="0" simplePos="0" locked="0" layoutInCell="1" allowOverlap="1" relativeHeight="9">
+            <wp:simplePos x="0" y="0"/>
+            <wp:positionH relativeFrom="column">
+              <wp:posOffset>627380</wp:posOffset>
+            </wp:positionH>
+            <wp:positionV relativeFrom="paragraph">
+              <wp:posOffset>90170</wp:posOffset>
+            </wp:positionV>
+            <wp:extent cx="5662930" cy="1275080"/>
+            <wp:effectExtent l="0" t="0" r="0" b="0"/>
+            <wp:wrapSquare wrapText="largest"/>
+            <wp:docPr id="8" name="Image8" descr=""/>
+            <wp:cNvGraphicFramePr>
+              <a:graphicFrameLocks xmlns:a="http://schemas.openxmlformats.org/drawingml/2006/main" noChangeAspect="1"/>
+            </wp:cNvGraphicFramePr>
+            <a:graphic xmlns:a="http://schemas.openxmlformats.org/drawingml/2006/main">
+              <a:graphicData uri="http://schemas.openxmlformats.org/drawingml/2006/picture">
+                <pic:pic xmlns:pic="http://schemas.openxmlformats.org/drawingml/2006/picture">
+                  <pic:nvPicPr>
+                    <pic:cNvPr id="8" name="Image8" descr=""/>
+                    <pic:cNvPicPr>
+                      <a:picLocks noChangeAspect="1" noChangeArrowheads="1"/>
+                    </pic:cNvPicPr>
+                  </pic:nvPicPr>
+                  <pic:blipFill>
+                    <a:blip r:embed="rId9"/>
+                    <a:stretch>
+                      <a:fillRect/>
+                    </a:stretch>
+                  </pic:blipFill>
+                  <pic:spPr bwMode="auto">
+                    <a:xfrm>
+                      <a:off x="0" y="0"/>
+                      <a:ext cx="5662930" cy="1275080"/>
+                    </a:xfrm>
+                    <a:prstGeom prst="rect">
+                      <a:avLst/>
+                    </a:prstGeom>
+                  </pic:spPr>
+                </pic:pic>
+              </a:graphicData>
+            </a:graphic>
+          </wp:anchor>
+        </w:drawing>
+      </w:r>
+      <w:r>
+        <w:rPr>
+          <w:rStyle w:val="SourceText"/>
+        </w:rPr>
+        <w:t>n</w:t>
+      </w:r>
+      <w:r>
+        <w:rPr>
+          <w:rStyle w:val="SourceText"/>
+        </w:rPr>
+        <w:t>pm install -g yarn</w:t>
+      </w:r>
+    </w:p>
+    <w:p>
+      <w:pPr>
+        <w:pStyle w:val="Normal"/>
+        <w:numPr>
+          <w:ilvl w:val="1"/>
+          <w:numId w:val="1"/>
+        </w:numPr>
+        <w:bidi w:val="0"/>
+        <w:jc w:val="left"/>
+        <w:rPr/>
+      </w:pPr>
+      <w:r>
+        <w:rPr>
+          <w:rStyle w:val="SourceText"/>
+        </w:rPr>
+        <w:t>sudo apt install xvfb libfontconfi</w:t>
+      </w:r>
+      <w:r>
+        <w:rPr>
+          <w:rStyle w:val="SourceText"/>
+        </w:rPr>
+        <w:t>g</w:t>
+      </w:r>
+    </w:p>
+    <w:p>
+      <w:pPr>
+        <w:pStyle w:val="Normal"/>
+        <w:numPr>
+          <w:ilvl w:val="1"/>
+          <w:numId w:val="1"/>
+        </w:numPr>
+        <w:bidi w:val="0"/>
+        <w:jc w:val="left"/>
+        <w:rPr/>
+      </w:pPr>
+      <w:r>
+        <w:rPr>
+          <w:rStyle w:val="SourceText"/>
+          <w:color w:val="55308D"/>
+          <w:highlight w:val="yellow"/>
+        </w:rPr>
+        <w:t>sudo apt-get -y install wkhtmltopdf</w:t>
+      </w:r>
+    </w:p>
+    <w:p>
+      <w:pPr>
+        <w:pStyle w:val="Normal"/>
+        <w:numPr>
+          <w:ilvl w:val="0"/>
+          <w:numId w:val="1"/>
+        </w:numPr>
+        <w:bidi w:val="0"/>
+        <w:jc w:val="left"/>
+        <w:rPr/>
+      </w:pPr>
+      <w:r>
+        <w:rPr>
+          <w:rStyle w:val="SourceText"/>
+          <w:color w:val="000000"/>
+        </w:rPr>
+        <w:t>Installing Frappe Bench</w:t>
+      </w:r>
+    </w:p>
+    <w:p>
+      <w:pPr>
+        <w:pStyle w:val="Normal"/>
+        <w:numPr>
+          <w:ilvl w:val="1"/>
+          <w:numId w:val="1"/>
+        </w:numPr>
+        <w:bidi w:val="0"/>
+        <w:jc w:val="left"/>
+        <w:rPr/>
+      </w:pPr>
+      <w:r>
+        <w:rPr/>
+        <w:t>pip install frappe-bench</w:t>
+      </w:r>
+    </w:p>
+    <w:p>
+      <w:pPr>
+        <w:pStyle w:val="Normal"/>
+        <w:numPr>
+          <w:ilvl w:val="1"/>
+          <w:numId w:val="1"/>
+        </w:numPr>
+        <w:bidi w:val="0"/>
+        <w:jc w:val="left"/>
+        <w:rPr/>
+      </w:pPr>
+      <w:r>
+        <w:rPr/>
+        <w:t>if not in path warniing arrises do following:</w:t>
+      </w:r>
+    </w:p>
+    <w:p>
+      <w:pPr>
+        <w:pStyle w:val="Normal"/>
+        <w:numPr>
+          <w:ilvl w:val="2"/>
+          <w:numId w:val="1"/>
+        </w:numPr>
+        <w:bidi w:val="0"/>
+        <w:jc w:val="left"/>
+        <w:rPr/>
+      </w:pPr>
+      <w:r>
+        <w:rPr/>
+        <w:t>nano ~/.bashrc</w:t>
+      </w:r>
+    </w:p>
+    <w:p>
+      <w:pPr>
+        <w:pStyle w:val="Normal"/>
+        <w:numPr>
+          <w:ilvl w:val="2"/>
+          <w:numId w:val="1"/>
+        </w:numPr>
+        <w:bidi w:val="0"/>
+        <w:jc w:val="left"/>
+        <w:rPr/>
+      </w:pPr>
+      <w:r>
+        <w:rPr/>
+        <w:t xml:space="preserve">then add export at the end:-&gt; PATH=$PATH:/home/adminhp/.local/bin </w:t>
+      </w:r>
+    </w:p>
+    <w:p>
+      <w:pPr>
+        <w:pStyle w:val="Normal"/>
+        <w:numPr>
+          <w:ilvl w:val="2"/>
+          <w:numId w:val="1"/>
+        </w:numPr>
+        <w:bidi w:val="0"/>
+        <w:jc w:val="left"/>
+        <w:rPr/>
+      </w:pPr>
+      <w:r>
+        <w:rPr/>
+        <w:t>apply changes:-&gt; source ~/.bashrc</w:t>
+      </w:r>
+    </w:p>
+    <w:p>
+      <w:pPr>
+        <w:pStyle w:val="Normal"/>
+        <w:numPr>
+          <w:ilvl w:val="2"/>
+          <w:numId w:val="1"/>
+        </w:numPr>
+        <w:bidi w:val="0"/>
+        <w:jc w:val="left"/>
+        <w:rPr/>
+      </w:pPr>
+      <w:r>
+        <w:rPr/>
+        <w:t>check changes:-&gt; echo $PATH</w:t>
+      </w:r>
+    </w:p>
+    <w:p>
+      <w:pPr>
+        <w:pStyle w:val="Normal"/>
+        <w:numPr>
+          <w:ilvl w:val="1"/>
+          <w:numId w:val="1"/>
+        </w:numPr>
+        <w:bidi w:val="0"/>
+        <w:jc w:val="left"/>
+        <w:rPr/>
+      </w:pPr>
+      <w:r>
+        <w:rPr/>
+        <w:t>after installation of frappe or any thing apply changes using :-&gt;$ source ~/.profile</w:t>
+      </w:r>
+    </w:p>
+    <w:p>
+      <w:pPr>
+        <w:pStyle w:val="Normal"/>
         <w:numPr>
           <w:ilvl w:val="0"/>
           <w:numId w:val="0"/>
         </w:numPr>
         <w:bidi w:val="0"/>
+        <w:ind w:left="720" w:hanging="0"/>
+        <w:jc w:val="left"/>
+        <w:rPr/>
+      </w:pPr>
+      <w:r>
+        <w:rPr/>
+      </w:r>
+    </w:p>
+    <w:p>
+      <w:pPr>
+        <w:pStyle w:val="Normal"/>
+        <w:numPr>
+          <w:ilvl w:val="0"/>
+          <w:numId w:val="1"/>
+        </w:numPr>
+        <w:bidi w:val="0"/>
+        <w:jc w:val="left"/>
+        <w:rPr/>
+      </w:pPr>
+      <w:r>
+        <w:rPr/>
+        <w:t xml:space="preserve">creating virtual env and initializing </w:t>
+      </w:r>
+      <w:r>
+        <w:rPr>
+          <w:rFonts w:eastAsia="Noto Serif CJK SC" w:cs="Lohit Devanagari"/>
+          <w:color w:val="auto"/>
+          <w:kern w:val="2"/>
+          <w:sz w:val="24"/>
+          <w:szCs w:val="24"/>
+          <w:lang w:val="en-IN" w:eastAsia="zh-CN" w:bidi="hi-IN"/>
+        </w:rPr>
+        <w:t>venv</w:t>
+      </w:r>
+      <w:r>
+        <w:rPr/>
+        <w:t xml:space="preserve"> </w:t>
+      </w:r>
+    </w:p>
+    <w:p>
+      <w:pPr>
+        <w:pStyle w:val="Normal"/>
+        <w:numPr>
+          <w:ilvl w:val="1"/>
+          <w:numId w:val="1"/>
+        </w:numPr>
+        <w:bidi w:val="0"/>
+        <w:jc w:val="left"/>
+        <w:rPr/>
+      </w:pPr>
+      <w:r>
+        <w:rPr/>
+        <w:t xml:space="preserve">installing venv:-&gt; </w:t>
+      </w:r>
+      <w:r>
+        <w:rPr/>
+        <w:t>sudo apt install python3.8-venv</w:t>
+      </w:r>
+    </w:p>
+    <w:p>
+      <w:pPr>
+        <w:pStyle w:val="Normal"/>
+        <w:numPr>
+          <w:ilvl w:val="1"/>
+          <w:numId w:val="1"/>
+        </w:numPr>
+        <w:bidi w:val="0"/>
+        <w:jc w:val="left"/>
+        <w:rPr/>
+      </w:pPr>
+      <w:r>
+        <w:rPr/>
+        <w:t>activating venv:-&gt;source myenv/bin/activate</w:t>
+      </w:r>
+    </w:p>
+    <w:p>
+      <w:pPr>
+        <w:pStyle w:val="Normal"/>
+        <w:numPr>
+          <w:ilvl w:val="0"/>
+          <w:numId w:val="1"/>
+        </w:numPr>
+        <w:bidi w:val="0"/>
+        <w:jc w:val="left"/>
+        <w:rPr/>
+      </w:pPr>
+      <w:r>
+        <w:rPr/>
+        <w:t>installing frappe bench</w:t>
+      </w:r>
+    </w:p>
+    <w:p>
+      <w:pPr>
+        <w:pStyle w:val="Normal"/>
+        <w:numPr>
+          <w:ilvl w:val="1"/>
+          <w:numId w:val="1"/>
+        </w:numPr>
+        <w:bidi w:val="0"/>
+        <w:jc w:val="left"/>
+        <w:rPr/>
+      </w:pPr>
+      <w:r>
+        <w:rPr/>
+        <w:t>install frappe-bench using:-&gt; sudo pip install frappe-bench</w:t>
+      </w:r>
+    </w:p>
+    <w:p>
+      <w:pPr>
+        <w:pStyle w:val="Normal"/>
+        <w:numPr>
+          <w:ilvl w:val="1"/>
+          <w:numId w:val="1"/>
+        </w:numPr>
+        <w:bidi w:val="0"/>
+        <w:jc w:val="left"/>
+        <w:rPr/>
+      </w:pPr>
+      <w:r>
+        <w:rPr/>
+        <w:t xml:space="preserve">check bench version:-&gt; </w:t>
+      </w:r>
+      <w:r>
+        <w:rPr>
+          <w:rStyle w:val="SourceText"/>
+        </w:rPr>
+        <w:t>bench --version</w:t>
+      </w:r>
+    </w:p>
+    <w:p>
+      <w:pPr>
+        <w:pStyle w:val="Normal"/>
+        <w:numPr>
+          <w:ilvl w:val="0"/>
+          <w:numId w:val="0"/>
+        </w:numPr>
+        <w:bidi w:val="0"/>
         <w:ind w:left="1080" w:hanging="0"/>
-        <w:jc w:val="left"/>
-        <w:rPr>
-          <w:rStyle w:val="SourceText"/>
-        </w:rPr>
-      </w:pPr>
-      <w:r>
-        <w:rPr/>
-      </w:r>
-    </w:p>
-    <w:p>
-      <w:pPr>
-        <w:pStyle w:val="PreformattedText"/>
-        <w:bidi w:val="0"/>
-        <w:jc w:val="left"/>
-        <w:rPr>
-          <w:rStyle w:val="SourceText"/>
-        </w:rPr>
-      </w:pPr>
-      <w:r>
-        <w:rPr/>
-      </w:r>
-    </w:p>
-    <w:p>
-      <w:pPr>
-        <w:pStyle w:val="TextBody"/>
-        <w:bidi w:val="0"/>
-        <w:jc w:val="left"/>
-        <w:rPr/>
-      </w:pPr>
-      <w:r>
-        <w:rPr/>
-      </w:r>
-    </w:p>
-    <w:p>
-      <w:pPr>
-        <w:pStyle w:val="TextBody"/>
-        <w:bidi w:val="0"/>
-        <w:jc w:val="left"/>
-        <w:rPr/>
-      </w:pPr>
-      <w:r>
-        <w:rPr/>
-      </w:r>
-    </w:p>
-    <w:p>
-      <w:pPr>
-        <w:pStyle w:val="TextBody"/>
-        <w:bidi w:val="0"/>
-        <w:jc w:val="left"/>
-        <w:rPr/>
-      </w:pPr>
-      <w:r>
-        <w:rPr/>
-      </w:r>
-    </w:p>
-    <w:p>
-      <w:pPr>
-        <w:pStyle w:val="TextBody"/>
-        <w:bidi w:val="0"/>
-        <w:jc w:val="left"/>
-        <w:rPr/>
-      </w:pPr>
-      <w:r>
-        <w:rPr/>
-      </w:r>
-    </w:p>
-    <w:p>
-      <w:pPr>
-        <w:pStyle w:val="TextBody"/>
-        <w:bidi w:val="0"/>
-        <w:jc w:val="left"/>
-        <w:rPr/>
-      </w:pPr>
-      <w:r>
-        <w:rPr/>
-      </w:r>
-    </w:p>
-    <w:p>
-      <w:pPr>
-        <w:pStyle w:val="TextBody"/>
-        <w:bidi w:val="0"/>
         <w:jc w:val="left"/>
         <w:rPr/>
       </w:pPr>
@@ -1132,6 +1375,7 @@
       <w:pgNumType w:fmt="decimal"/>
       <w:formProt w:val="false"/>
       <w:textDirection w:val="lrTb"/>
+      <w:docGrid w:type="default" w:linePitch="100" w:charSpace="0"/>
     </w:sectPr>
   </w:body>
 </w:document>
@@ -1142,6 +1386,345 @@
   <w:abstractNum w:abstractNumId="1">
     <w:lvl w:ilvl="0">
       <w:start w:val="1"/>
+      <w:numFmt w:val="decimal"/>
+      <w:lvlText w:val="Step %1."/>
+      <w:lvlJc w:val="left"/>
+      <w:pPr>
+        <w:tabs>
+          <w:tab w:val="num" w:pos="720"/>
+        </w:tabs>
+        <w:ind w:left="720" w:hanging="360"/>
+      </w:pPr>
+    </w:lvl>
+    <w:lvl w:ilvl="1">
+      <w:start w:val="1"/>
+      <w:numFmt w:val="bullet"/>
+      <w:lvlText w:val="◦"/>
+      <w:lvlJc w:val="left"/>
+      <w:pPr>
+        <w:tabs>
+          <w:tab w:val="num" w:pos="1080"/>
+        </w:tabs>
+        <w:ind w:left="1080" w:hanging="360"/>
+      </w:pPr>
+      <w:rPr>
+        <w:rFonts w:ascii="OpenSymbol" w:hAnsi="OpenSymbol" w:cs="OpenSymbol" w:hint="default"/>
+      </w:rPr>
+    </w:lvl>
+    <w:lvl w:ilvl="2">
+      <w:start w:val="1"/>
+      <w:numFmt w:val="decimal"/>
+      <w:lvlText w:val="%3."/>
+      <w:lvlJc w:val="left"/>
+      <w:pPr>
+        <w:tabs>
+          <w:tab w:val="num" w:pos="1440"/>
+        </w:tabs>
+        <w:ind w:left="1440" w:hanging="360"/>
+      </w:pPr>
+    </w:lvl>
+    <w:lvl w:ilvl="3">
+      <w:start w:val="1"/>
+      <w:numFmt w:val="decimal"/>
+      <w:lvlText w:val="%4."/>
+      <w:lvlJc w:val="left"/>
+      <w:pPr>
+        <w:tabs>
+          <w:tab w:val="num" w:pos="1800"/>
+        </w:tabs>
+        <w:ind w:left="1800" w:hanging="360"/>
+      </w:pPr>
+    </w:lvl>
+    <w:lvl w:ilvl="4">
+      <w:start w:val="1"/>
+      <w:numFmt w:val="decimal"/>
+      <w:lvlText w:val="%5."/>
+      <w:lvlJc w:val="left"/>
+      <w:pPr>
+        <w:tabs>
+          <w:tab w:val="num" w:pos="2160"/>
+        </w:tabs>
+        <w:ind w:left="2160" w:hanging="360"/>
+      </w:pPr>
+    </w:lvl>
+    <w:lvl w:ilvl="5">
+      <w:start w:val="1"/>
+      <w:numFmt w:val="decimal"/>
+      <w:lvlText w:val="%6."/>
+      <w:lvlJc w:val="left"/>
+      <w:pPr>
+        <w:tabs>
+          <w:tab w:val="num" w:pos="2520"/>
+        </w:tabs>
+        <w:ind w:left="2520" w:hanging="360"/>
+      </w:pPr>
+    </w:lvl>
+    <w:lvl w:ilvl="6">
+      <w:start w:val="1"/>
+      <w:numFmt w:val="decimal"/>
+      <w:lvlText w:val="%7."/>
+      <w:lvlJc w:val="left"/>
+      <w:pPr>
+        <w:tabs>
+          <w:tab w:val="num" w:pos="2880"/>
+        </w:tabs>
+        <w:ind w:left="2880" w:hanging="360"/>
+      </w:pPr>
+    </w:lvl>
+    <w:lvl w:ilvl="7">
+      <w:start w:val="1"/>
+      <w:numFmt w:val="decimal"/>
+      <w:lvlText w:val="%8."/>
+      <w:lvlJc w:val="left"/>
+      <w:pPr>
+        <w:tabs>
+          <w:tab w:val="num" w:pos="3240"/>
+        </w:tabs>
+        <w:ind w:left="3240" w:hanging="360"/>
+      </w:pPr>
+    </w:lvl>
+    <w:lvl w:ilvl="8">
+      <w:start w:val="1"/>
+      <w:numFmt w:val="decimal"/>
+      <w:lvlText w:val="%9."/>
+      <w:lvlJc w:val="left"/>
+      <w:pPr>
+        <w:tabs>
+          <w:tab w:val="num" w:pos="3600"/>
+        </w:tabs>
+        <w:ind w:left="3600" w:hanging="360"/>
+      </w:pPr>
+    </w:lvl>
+  </w:abstractNum>
+  <w:abstractNum w:abstractNumId="2">
+    <w:lvl w:ilvl="0">
+      <w:start w:val="1"/>
+      <w:numFmt w:val="decimal"/>
+      <w:lvlText w:val="Step %1."/>
+      <w:lvlJc w:val="left"/>
+      <w:pPr>
+        <w:tabs>
+          <w:tab w:val="num" w:pos="720"/>
+        </w:tabs>
+        <w:ind w:left="720" w:hanging="360"/>
+      </w:pPr>
+    </w:lvl>
+    <w:lvl w:ilvl="1">
+      <w:start w:val="1"/>
+      <w:numFmt w:val="bullet"/>
+      <w:lvlText w:val="◦"/>
+      <w:lvlJc w:val="left"/>
+      <w:pPr>
+        <w:tabs>
+          <w:tab w:val="num" w:pos="1080"/>
+        </w:tabs>
+        <w:ind w:left="1080" w:hanging="360"/>
+      </w:pPr>
+      <w:rPr>
+        <w:rFonts w:ascii="OpenSymbol" w:hAnsi="OpenSymbol" w:cs="OpenSymbol" w:hint="default"/>
+      </w:rPr>
+    </w:lvl>
+    <w:lvl w:ilvl="2">
+      <w:start w:val="1"/>
+      <w:numFmt w:val="decimal"/>
+      <w:lvlText w:val="%3."/>
+      <w:lvlJc w:val="left"/>
+      <w:pPr>
+        <w:tabs>
+          <w:tab w:val="num" w:pos="1440"/>
+        </w:tabs>
+        <w:ind w:left="1440" w:hanging="360"/>
+      </w:pPr>
+    </w:lvl>
+    <w:lvl w:ilvl="3">
+      <w:start w:val="1"/>
+      <w:numFmt w:val="decimal"/>
+      <w:lvlText w:val="%4."/>
+      <w:lvlJc w:val="left"/>
+      <w:pPr>
+        <w:tabs>
+          <w:tab w:val="num" w:pos="1800"/>
+        </w:tabs>
+        <w:ind w:left="1800" w:hanging="360"/>
+      </w:pPr>
+    </w:lvl>
+    <w:lvl w:ilvl="4">
+      <w:start w:val="1"/>
+      <w:numFmt w:val="decimal"/>
+      <w:lvlText w:val="%5."/>
+      <w:lvlJc w:val="left"/>
+      <w:pPr>
+        <w:tabs>
+          <w:tab w:val="num" w:pos="2160"/>
+        </w:tabs>
+        <w:ind w:left="2160" w:hanging="360"/>
+      </w:pPr>
+    </w:lvl>
+    <w:lvl w:ilvl="5">
+      <w:start w:val="1"/>
+      <w:numFmt w:val="decimal"/>
+      <w:lvlText w:val="%6."/>
+      <w:lvlJc w:val="left"/>
+      <w:pPr>
+        <w:tabs>
+          <w:tab w:val="num" w:pos="2520"/>
+        </w:tabs>
+        <w:ind w:left="2520" w:hanging="360"/>
+      </w:pPr>
+    </w:lvl>
+    <w:lvl w:ilvl="6">
+      <w:start w:val="1"/>
+      <w:numFmt w:val="decimal"/>
+      <w:lvlText w:val="%7."/>
+      <w:lvlJc w:val="left"/>
+      <w:pPr>
+        <w:tabs>
+          <w:tab w:val="num" w:pos="2880"/>
+        </w:tabs>
+        <w:ind w:left="2880" w:hanging="360"/>
+      </w:pPr>
+    </w:lvl>
+    <w:lvl w:ilvl="7">
+      <w:start w:val="1"/>
+      <w:numFmt w:val="decimal"/>
+      <w:lvlText w:val="%8."/>
+      <w:lvlJc w:val="left"/>
+      <w:pPr>
+        <w:tabs>
+          <w:tab w:val="num" w:pos="3240"/>
+        </w:tabs>
+        <w:ind w:left="3240" w:hanging="360"/>
+      </w:pPr>
+    </w:lvl>
+    <w:lvl w:ilvl="8">
+      <w:start w:val="1"/>
+      <w:numFmt w:val="decimal"/>
+      <w:lvlText w:val="%9."/>
+      <w:lvlJc w:val="left"/>
+      <w:pPr>
+        <w:tabs>
+          <w:tab w:val="num" w:pos="3600"/>
+        </w:tabs>
+        <w:ind w:left="3600" w:hanging="360"/>
+      </w:pPr>
+    </w:lvl>
+  </w:abstractNum>
+  <w:abstractNum w:abstractNumId="3">
+    <w:lvl w:ilvl="0">
+      <w:start w:val="1"/>
+      <w:numFmt w:val="decimal"/>
+      <w:lvlText w:val="Step %1."/>
+      <w:lvlJc w:val="left"/>
+      <w:pPr>
+        <w:tabs>
+          <w:tab w:val="num" w:pos="720"/>
+        </w:tabs>
+        <w:ind w:left="720" w:hanging="360"/>
+      </w:pPr>
+    </w:lvl>
+    <w:lvl w:ilvl="1">
+      <w:start w:val="1"/>
+      <w:numFmt w:val="bullet"/>
+      <w:lvlText w:val="◦"/>
+      <w:lvlJc w:val="left"/>
+      <w:pPr>
+        <w:tabs>
+          <w:tab w:val="num" w:pos="1080"/>
+        </w:tabs>
+        <w:ind w:left="1080" w:hanging="360"/>
+      </w:pPr>
+      <w:rPr>
+        <w:rFonts w:ascii="OpenSymbol" w:hAnsi="OpenSymbol" w:cs="OpenSymbol" w:hint="default"/>
+      </w:rPr>
+    </w:lvl>
+    <w:lvl w:ilvl="2">
+      <w:start w:val="1"/>
+      <w:numFmt w:val="decimal"/>
+      <w:lvlText w:val="%3."/>
+      <w:lvlJc w:val="left"/>
+      <w:pPr>
+        <w:tabs>
+          <w:tab w:val="num" w:pos="1440"/>
+        </w:tabs>
+        <w:ind w:left="1440" w:hanging="360"/>
+      </w:pPr>
+    </w:lvl>
+    <w:lvl w:ilvl="3">
+      <w:start w:val="1"/>
+      <w:numFmt w:val="decimal"/>
+      <w:lvlText w:val="%4."/>
+      <w:lvlJc w:val="left"/>
+      <w:pPr>
+        <w:tabs>
+          <w:tab w:val="num" w:pos="1800"/>
+        </w:tabs>
+        <w:ind w:left="1800" w:hanging="360"/>
+      </w:pPr>
+    </w:lvl>
+    <w:lvl w:ilvl="4">
+      <w:start w:val="1"/>
+      <w:numFmt w:val="decimal"/>
+      <w:lvlText w:val="%5."/>
+      <w:lvlJc w:val="left"/>
+      <w:pPr>
+        <w:tabs>
+          <w:tab w:val="num" w:pos="2160"/>
+        </w:tabs>
+        <w:ind w:left="2160" w:hanging="360"/>
+      </w:pPr>
+    </w:lvl>
+    <w:lvl w:ilvl="5">
+      <w:start w:val="1"/>
+      <w:numFmt w:val="decimal"/>
+      <w:lvlText w:val="%6."/>
+      <w:lvlJc w:val="left"/>
+      <w:pPr>
+        <w:tabs>
+          <w:tab w:val="num" w:pos="2520"/>
+        </w:tabs>
+        <w:ind w:left="2520" w:hanging="360"/>
+      </w:pPr>
+    </w:lvl>
+    <w:lvl w:ilvl="6">
+      <w:start w:val="1"/>
+      <w:numFmt w:val="decimal"/>
+      <w:lvlText w:val="%7."/>
+      <w:lvlJc w:val="left"/>
+      <w:pPr>
+        <w:tabs>
+          <w:tab w:val="num" w:pos="2880"/>
+        </w:tabs>
+        <w:ind w:left="2880" w:hanging="360"/>
+      </w:pPr>
+    </w:lvl>
+    <w:lvl w:ilvl="7">
+      <w:start w:val="1"/>
+      <w:numFmt w:val="decimal"/>
+      <w:lvlText w:val="%8."/>
+      <w:lvlJc w:val="left"/>
+      <w:pPr>
+        <w:tabs>
+          <w:tab w:val="num" w:pos="3240"/>
+        </w:tabs>
+        <w:ind w:left="3240" w:hanging="360"/>
+      </w:pPr>
+    </w:lvl>
+    <w:lvl w:ilvl="8">
+      <w:start w:val="1"/>
+      <w:numFmt w:val="decimal"/>
+      <w:lvlText w:val="%9."/>
+      <w:lvlJc w:val="left"/>
+      <w:pPr>
+        <w:tabs>
+          <w:tab w:val="num" w:pos="3600"/>
+        </w:tabs>
+        <w:ind w:left="3600" w:hanging="360"/>
+      </w:pPr>
+    </w:lvl>
+  </w:abstractNum>
+  <w:abstractNum w:abstractNumId="4">
+    <w:lvl w:ilvl="0">
+      <w:start w:val="1"/>
       <w:numFmt w:val="none"/>
       <w:suff w:val="nothing"/>
       <w:lvlText w:val=""/>
@@ -1255,345 +1838,6 @@
           <w:tab w:val="num" w:pos="0"/>
         </w:tabs>
         <w:ind w:left="0" w:hanging="0"/>
-      </w:pPr>
-    </w:lvl>
-  </w:abstractNum>
-  <w:abstractNum w:abstractNumId="2">
-    <w:lvl w:ilvl="0">
-      <w:start w:val="1"/>
-      <w:numFmt w:val="decimal"/>
-      <w:lvlText w:val="Step %1."/>
-      <w:lvlJc w:val="left"/>
-      <w:pPr>
-        <w:tabs>
-          <w:tab w:val="num" w:pos="720"/>
-        </w:tabs>
-        <w:ind w:left="720" w:hanging="360"/>
-      </w:pPr>
-    </w:lvl>
-    <w:lvl w:ilvl="1">
-      <w:start w:val="1"/>
-      <w:numFmt w:val="bullet"/>
-      <w:lvlText w:val="◦"/>
-      <w:lvlJc w:val="left"/>
-      <w:pPr>
-        <w:tabs>
-          <w:tab w:val="num" w:pos="1080"/>
-        </w:tabs>
-        <w:ind w:left="1080" w:hanging="360"/>
-      </w:pPr>
-      <w:rPr>
-        <w:rFonts w:ascii="OpenSymbol" w:hAnsi="OpenSymbol" w:cs="OpenSymbol" w:hint="default"/>
-      </w:rPr>
-    </w:lvl>
-    <w:lvl w:ilvl="2">
-      <w:start w:val="1"/>
-      <w:numFmt w:val="decimal"/>
-      <w:lvlText w:val="%3."/>
-      <w:lvlJc w:val="left"/>
-      <w:pPr>
-        <w:tabs>
-          <w:tab w:val="num" w:pos="1440"/>
-        </w:tabs>
-        <w:ind w:left="1440" w:hanging="360"/>
-      </w:pPr>
-    </w:lvl>
-    <w:lvl w:ilvl="3">
-      <w:start w:val="1"/>
-      <w:numFmt w:val="decimal"/>
-      <w:lvlText w:val="%4."/>
-      <w:lvlJc w:val="left"/>
-      <w:pPr>
-        <w:tabs>
-          <w:tab w:val="num" w:pos="1800"/>
-        </w:tabs>
-        <w:ind w:left="1800" w:hanging="360"/>
-      </w:pPr>
-    </w:lvl>
-    <w:lvl w:ilvl="4">
-      <w:start w:val="1"/>
-      <w:numFmt w:val="decimal"/>
-      <w:lvlText w:val="%5."/>
-      <w:lvlJc w:val="left"/>
-      <w:pPr>
-        <w:tabs>
-          <w:tab w:val="num" w:pos="2160"/>
-        </w:tabs>
-        <w:ind w:left="2160" w:hanging="360"/>
-      </w:pPr>
-    </w:lvl>
-    <w:lvl w:ilvl="5">
-      <w:start w:val="1"/>
-      <w:numFmt w:val="decimal"/>
-      <w:lvlText w:val="%6."/>
-      <w:lvlJc w:val="left"/>
-      <w:pPr>
-        <w:tabs>
-          <w:tab w:val="num" w:pos="2520"/>
-        </w:tabs>
-        <w:ind w:left="2520" w:hanging="360"/>
-      </w:pPr>
-    </w:lvl>
-    <w:lvl w:ilvl="6">
-      <w:start w:val="1"/>
-      <w:numFmt w:val="decimal"/>
-      <w:lvlText w:val="%7."/>
-      <w:lvlJc w:val="left"/>
-      <w:pPr>
-        <w:tabs>
-          <w:tab w:val="num" w:pos="2880"/>
-        </w:tabs>
-        <w:ind w:left="2880" w:hanging="360"/>
-      </w:pPr>
-    </w:lvl>
-    <w:lvl w:ilvl="7">
-      <w:start w:val="1"/>
-      <w:numFmt w:val="decimal"/>
-      <w:lvlText w:val="%8."/>
-      <w:lvlJc w:val="left"/>
-      <w:pPr>
-        <w:tabs>
-          <w:tab w:val="num" w:pos="3240"/>
-        </w:tabs>
-        <w:ind w:left="3240" w:hanging="360"/>
-      </w:pPr>
-    </w:lvl>
-    <w:lvl w:ilvl="8">
-      <w:start w:val="1"/>
-      <w:numFmt w:val="decimal"/>
-      <w:lvlText w:val="%9."/>
-      <w:lvlJc w:val="left"/>
-      <w:pPr>
-        <w:tabs>
-          <w:tab w:val="num" w:pos="3600"/>
-        </w:tabs>
-        <w:ind w:left="3600" w:hanging="360"/>
-      </w:pPr>
-    </w:lvl>
-  </w:abstractNum>
-  <w:abstractNum w:abstractNumId="3">
-    <w:lvl w:ilvl="0">
-      <w:start w:val="1"/>
-      <w:numFmt w:val="decimal"/>
-      <w:lvlText w:val="Step %1."/>
-      <w:lvlJc w:val="left"/>
-      <w:pPr>
-        <w:tabs>
-          <w:tab w:val="num" w:pos="720"/>
-        </w:tabs>
-        <w:ind w:left="720" w:hanging="360"/>
-      </w:pPr>
-    </w:lvl>
-    <w:lvl w:ilvl="1">
-      <w:start w:val="1"/>
-      <w:numFmt w:val="bullet"/>
-      <w:lvlText w:val="◦"/>
-      <w:lvlJc w:val="left"/>
-      <w:pPr>
-        <w:tabs>
-          <w:tab w:val="num" w:pos="1080"/>
-        </w:tabs>
-        <w:ind w:left="1080" w:hanging="360"/>
-      </w:pPr>
-      <w:rPr>
-        <w:rFonts w:ascii="OpenSymbol" w:hAnsi="OpenSymbol" w:cs="OpenSymbol" w:hint="default"/>
-      </w:rPr>
-    </w:lvl>
-    <w:lvl w:ilvl="2">
-      <w:start w:val="1"/>
-      <w:numFmt w:val="decimal"/>
-      <w:lvlText w:val="%3."/>
-      <w:lvlJc w:val="left"/>
-      <w:pPr>
-        <w:tabs>
-          <w:tab w:val="num" w:pos="1440"/>
-        </w:tabs>
-        <w:ind w:left="1440" w:hanging="360"/>
-      </w:pPr>
-    </w:lvl>
-    <w:lvl w:ilvl="3">
-      <w:start w:val="1"/>
-      <w:numFmt w:val="decimal"/>
-      <w:lvlText w:val="%4."/>
-      <w:lvlJc w:val="left"/>
-      <w:pPr>
-        <w:tabs>
-          <w:tab w:val="num" w:pos="1800"/>
-        </w:tabs>
-        <w:ind w:left="1800" w:hanging="360"/>
-      </w:pPr>
-    </w:lvl>
-    <w:lvl w:ilvl="4">
-      <w:start w:val="1"/>
-      <w:numFmt w:val="decimal"/>
-      <w:lvlText w:val="%5."/>
-      <w:lvlJc w:val="left"/>
-      <w:pPr>
-        <w:tabs>
-          <w:tab w:val="num" w:pos="2160"/>
-        </w:tabs>
-        <w:ind w:left="2160" w:hanging="360"/>
-      </w:pPr>
-    </w:lvl>
-    <w:lvl w:ilvl="5">
-      <w:start w:val="1"/>
-      <w:numFmt w:val="decimal"/>
-      <w:lvlText w:val="%6."/>
-      <w:lvlJc w:val="left"/>
-      <w:pPr>
-        <w:tabs>
-          <w:tab w:val="num" w:pos="2520"/>
-        </w:tabs>
-        <w:ind w:left="2520" w:hanging="360"/>
-      </w:pPr>
-    </w:lvl>
-    <w:lvl w:ilvl="6">
-      <w:start w:val="1"/>
-      <w:numFmt w:val="decimal"/>
-      <w:lvlText w:val="%7."/>
-      <w:lvlJc w:val="left"/>
-      <w:pPr>
-        <w:tabs>
-          <w:tab w:val="num" w:pos="2880"/>
-        </w:tabs>
-        <w:ind w:left="2880" w:hanging="360"/>
-      </w:pPr>
-    </w:lvl>
-    <w:lvl w:ilvl="7">
-      <w:start w:val="1"/>
-      <w:numFmt w:val="decimal"/>
-      <w:lvlText w:val="%8."/>
-      <w:lvlJc w:val="left"/>
-      <w:pPr>
-        <w:tabs>
-          <w:tab w:val="num" w:pos="3240"/>
-        </w:tabs>
-        <w:ind w:left="3240" w:hanging="360"/>
-      </w:pPr>
-    </w:lvl>
-    <w:lvl w:ilvl="8">
-      <w:start w:val="1"/>
-      <w:numFmt w:val="decimal"/>
-      <w:lvlText w:val="%9."/>
-      <w:lvlJc w:val="left"/>
-      <w:pPr>
-        <w:tabs>
-          <w:tab w:val="num" w:pos="3600"/>
-        </w:tabs>
-        <w:ind w:left="3600" w:hanging="360"/>
-      </w:pPr>
-    </w:lvl>
-  </w:abstractNum>
-  <w:abstractNum w:abstractNumId="4">
-    <w:lvl w:ilvl="0">
-      <w:start w:val="1"/>
-      <w:numFmt w:val="decimal"/>
-      <w:lvlText w:val="Step %1."/>
-      <w:lvlJc w:val="left"/>
-      <w:pPr>
-        <w:tabs>
-          <w:tab w:val="num" w:pos="720"/>
-        </w:tabs>
-        <w:ind w:left="720" w:hanging="360"/>
-      </w:pPr>
-    </w:lvl>
-    <w:lvl w:ilvl="1">
-      <w:start w:val="1"/>
-      <w:numFmt w:val="bullet"/>
-      <w:lvlText w:val="◦"/>
-      <w:lvlJc w:val="left"/>
-      <w:pPr>
-        <w:tabs>
-          <w:tab w:val="num" w:pos="1080"/>
-        </w:tabs>
-        <w:ind w:left="1080" w:hanging="360"/>
-      </w:pPr>
-      <w:rPr>
-        <w:rFonts w:ascii="OpenSymbol" w:hAnsi="OpenSymbol" w:cs="OpenSymbol" w:hint="default"/>
-      </w:rPr>
-    </w:lvl>
-    <w:lvl w:ilvl="2">
-      <w:start w:val="1"/>
-      <w:numFmt w:val="decimal"/>
-      <w:lvlText w:val="%3."/>
-      <w:lvlJc w:val="left"/>
-      <w:pPr>
-        <w:tabs>
-          <w:tab w:val="num" w:pos="1440"/>
-        </w:tabs>
-        <w:ind w:left="1440" w:hanging="360"/>
-      </w:pPr>
-    </w:lvl>
-    <w:lvl w:ilvl="3">
-      <w:start w:val="1"/>
-      <w:numFmt w:val="decimal"/>
-      <w:lvlText w:val="%4."/>
-      <w:lvlJc w:val="left"/>
-      <w:pPr>
-        <w:tabs>
-          <w:tab w:val="num" w:pos="1800"/>
-        </w:tabs>
-        <w:ind w:left="1800" w:hanging="360"/>
-      </w:pPr>
-    </w:lvl>
-    <w:lvl w:ilvl="4">
-      <w:start w:val="1"/>
-      <w:numFmt w:val="decimal"/>
-      <w:lvlText w:val="%5."/>
-      <w:lvlJc w:val="left"/>
-      <w:pPr>
-        <w:tabs>
-          <w:tab w:val="num" w:pos="2160"/>
-        </w:tabs>
-        <w:ind w:left="2160" w:hanging="360"/>
-      </w:pPr>
-    </w:lvl>
-    <w:lvl w:ilvl="5">
-      <w:start w:val="1"/>
-      <w:numFmt w:val="decimal"/>
-      <w:lvlText w:val="%6."/>
-      <w:lvlJc w:val="left"/>
-      <w:pPr>
-        <w:tabs>
-          <w:tab w:val="num" w:pos="2520"/>
-        </w:tabs>
-        <w:ind w:left="2520" w:hanging="360"/>
-      </w:pPr>
-    </w:lvl>
-    <w:lvl w:ilvl="6">
-      <w:start w:val="1"/>
-      <w:numFmt w:val="decimal"/>
-      <w:lvlText w:val="%7."/>
-      <w:lvlJc w:val="left"/>
-      <w:pPr>
-        <w:tabs>
-          <w:tab w:val="num" w:pos="2880"/>
-        </w:tabs>
-        <w:ind w:left="2880" w:hanging="360"/>
-      </w:pPr>
-    </w:lvl>
-    <w:lvl w:ilvl="7">
-      <w:start w:val="1"/>
-      <w:numFmt w:val="decimal"/>
-      <w:lvlText w:val="%8."/>
-      <w:lvlJc w:val="left"/>
-      <w:pPr>
-        <w:tabs>
-          <w:tab w:val="num" w:pos="3240"/>
-        </w:tabs>
-        <w:ind w:left="3240" w:hanging="360"/>
-      </w:pPr>
-    </w:lvl>
-    <w:lvl w:ilvl="8">
-      <w:start w:val="1"/>
-      <w:numFmt w:val="decimal"/>
-      <w:lvlText w:val="%9."/>
-      <w:lvlJc w:val="left"/>
-      <w:pPr>
-        <w:tabs>
-          <w:tab w:val="num" w:pos="3600"/>
-        </w:tabs>
-        <w:ind w:left="3600" w:hanging="360"/>
       </w:pPr>
     </w:lvl>
   </w:abstractNum>
@@ -1619,14 +1863,12 @@
       <w:rPr>
         <w:rFonts w:ascii="Liberation Serif" w:hAnsi="Liberation Serif" w:eastAsia="Noto Serif CJK SC" w:cs="Lohit Devanagari"/>
         <w:kern w:val="2"/>
-        <w:sz w:val="24"/>
         <w:szCs w:val="24"/>
         <w:lang w:val="en-IN" w:eastAsia="zh-CN" w:bidi="hi-IN"/>
       </w:rPr>
     </w:rPrDefault>
     <w:pPrDefault>
       <w:pPr>
-        <w:widowControl/>
         <w:suppressAutoHyphens w:val="true"/>
       </w:pPr>
     </w:pPrDefault>
@@ -1636,7 +1878,10 @@
     <w:qFormat/>
     <w:pPr>
       <w:widowControl/>
+      <w:suppressAutoHyphens w:val="true"/>
       <w:bidi w:val="0"/>
+      <w:spacing w:before="0" w:after="0"/>
+      <w:jc w:val="left"/>
     </w:pPr>
     <w:rPr>
       <w:rFonts w:ascii="Liberation Serif" w:hAnsi="Liberation Serif" w:eastAsia="Noto Serif CJK SC" w:cs="Lohit Devanagari"/>

</xml_diff>